<commit_message>
existing systems added to report
</commit_message>
<xml_diff>
--- a/Report/Project Report.docx
+++ b/Report/Project Report.docx
@@ -45,7 +45,25 @@
           <w:sz w:val="24"/>
           <w:szCs w:val="24"/>
         </w:rPr>
-        <w:t>As a result of the continued increase of shoppers visiting these stores, long queues have continued to riddle supermarkets and retail stores that use a traditional cashier operated Point Of Sale systems. To the disgruntlement of the store owners, long queues have become a pain to many customers at major retail outlets. A quick visit to any of the retail stores in the capital to purchase a bottle of soda in the evening will have you queuing for close to twenty minutes awaiting your opportunity to get served by the often-tired cashier. This leaves you with the wish for a faster and more convenient mode of payment.</w:t>
+        <w:t xml:space="preserve">As a result of the continued increase of shoppers visiting these stores, long queues have continued to riddle supermarkets and retail stores that use a traditional cashier operated Point </w:t>
+      </w:r>
+      <w:proofErr w:type="gramStart"/>
+      <w:r>
+        <w:rPr>
+          <w:rFonts w:ascii="Times New Roman" w:hAnsi="Times New Roman" w:cs="Times New Roman"/>
+          <w:sz w:val="24"/>
+          <w:szCs w:val="24"/>
+        </w:rPr>
+        <w:t>Of</w:t>
+      </w:r>
+      <w:proofErr w:type="gramEnd"/>
+      <w:r>
+        <w:rPr>
+          <w:rFonts w:ascii="Times New Roman" w:hAnsi="Times New Roman" w:cs="Times New Roman"/>
+          <w:sz w:val="24"/>
+          <w:szCs w:val="24"/>
+        </w:rPr>
+        <w:t xml:space="preserve"> Sale systems. To the disgruntlement of the store owners, long queues have become a pain to many customers at major retail outlets. A quick visit to any of the retail stores in the capital to purchase a bottle of soda in the evening will have you queuing for close to twenty minutes awaiting your opportunity to get served by the often-tired cashier. This leaves you with the wish for a faster and more convenient mode of payment.</w:t>
       </w:r>
     </w:p>
     <w:p>
@@ -446,7 +464,21 @@
         <w:rPr>
           <w:color w:val="0E101A"/>
         </w:rPr>
-        <w:t> continue to be a bottleneck in the retail stores' business model leading to customer frustration and reduced efficiency. According to a survey by Box Technologies and Intel in the UK, 90% of shoppers actively avoid stores with long queues. 70% even said they might not go back to a store with long lines. Hardware-based self-checkout machines have been proposed, that is similar to the tills cashiers operate, as a solution.</w:t>
+        <w:t xml:space="preserve"> continue to be a bottleneck in the retail stores' business model leading to customer frustration and reduced efficiency. According to a survey by Box Technologies and Intel in the UK, 90% of shoppers actively avoid stores with long queues. 70% even said they might not go back to a store with long lines. Hardware-based self-checkout machines have been proposed, that is similar to the </w:t>
+      </w:r>
+      <w:proofErr w:type="gramStart"/>
+      <w:r>
+        <w:rPr>
+          <w:color w:val="0E101A"/>
+        </w:rPr>
+        <w:t>tills</w:t>
+      </w:r>
+      <w:proofErr w:type="gramEnd"/>
+      <w:r>
+        <w:rPr>
+          <w:color w:val="0E101A"/>
+        </w:rPr>
+        <w:t xml:space="preserve"> cashiers operate, as a solution.</w:t>
       </w:r>
     </w:p>
     <w:p>
@@ -671,16 +703,7 @@
           <w:sz w:val="24"/>
           <w:szCs w:val="24"/>
         </w:rPr>
-        <w:t>ardware-based self-checkout</w:t>
-      </w:r>
-      <w:r>
-        <w:rPr>
-          <w:rFonts w:ascii="Times New Roman" w:hAnsi="Times New Roman" w:cs="Times New Roman"/>
-          <w:color w:val="0E101A"/>
-          <w:sz w:val="24"/>
-          <w:szCs w:val="24"/>
-        </w:rPr>
-        <w:t xml:space="preserve"> systems.</w:t>
+        <w:t>ardware-based self-checkout systems.</w:t>
       </w:r>
     </w:p>
     <w:p>
@@ -753,62 +776,505 @@
       </w:r>
     </w:p>
     <w:p>
-      <w:r>
+      <w:pPr>
+        <w:spacing w:line="360" w:lineRule="auto"/>
+        <w:jc w:val="both"/>
+        <w:rPr>
+          <w:rFonts w:ascii="Times New Roman" w:hAnsi="Times New Roman" w:cs="Times New Roman"/>
+        </w:rPr>
+      </w:pPr>
+      <w:r>
+        <w:rPr>
+          <w:rFonts w:ascii="Times New Roman" w:hAnsi="Times New Roman" w:cs="Times New Roman"/>
+        </w:rPr>
         <w:t>Checkout systems</w:t>
       </w:r>
       <w:r>
-        <w:t xml:space="preserve"> have been in use since……….where manual cash drawers were used .the advent of the computing age brought about the development of point of sale systems that could also perform inventory management roles.</w:t>
-      </w:r>
-    </w:p>
-    <w:p>
-      <w:r>
-        <w:t>In the recent years,</w:t>
-      </w:r>
-      <w:r>
+        <w:rPr>
+          <w:rFonts w:ascii="Times New Roman" w:hAnsi="Times New Roman" w:cs="Times New Roman"/>
+        </w:rPr>
+        <w:t xml:space="preserve"> have been in use since</w:t>
+      </w:r>
+      <w:r>
+        <w:rPr>
+          <w:rFonts w:ascii="Times New Roman" w:hAnsi="Times New Roman" w:cs="Times New Roman"/>
+        </w:rPr>
+        <w:t xml:space="preserve"> the 1900s </w:t>
+      </w:r>
+      <w:r>
+        <w:rPr>
+          <w:rFonts w:ascii="Times New Roman" w:hAnsi="Times New Roman" w:cs="Times New Roman"/>
+        </w:rPr>
+        <w:t xml:space="preserve">where manual cash drawers were </w:t>
+      </w:r>
+      <w:proofErr w:type="gramStart"/>
+      <w:r>
+        <w:rPr>
+          <w:rFonts w:ascii="Times New Roman" w:hAnsi="Times New Roman" w:cs="Times New Roman"/>
+        </w:rPr>
+        <w:t>used .</w:t>
+      </w:r>
+      <w:r>
+        <w:rPr>
+          <w:rFonts w:ascii="Times New Roman" w:hAnsi="Times New Roman" w:cs="Times New Roman"/>
+        </w:rPr>
+        <w:t>T</w:t>
+      </w:r>
+      <w:r>
+        <w:rPr>
+          <w:rFonts w:ascii="Times New Roman" w:hAnsi="Times New Roman" w:cs="Times New Roman"/>
+        </w:rPr>
+        <w:t>he</w:t>
+      </w:r>
+      <w:proofErr w:type="gramEnd"/>
+      <w:r>
+        <w:rPr>
+          <w:rFonts w:ascii="Times New Roman" w:hAnsi="Times New Roman" w:cs="Times New Roman"/>
+        </w:rPr>
+        <w:t xml:space="preserve"> advent of the computing age brought about the development of point of sale systems that could also perform inventory management roles.</w:t>
+      </w:r>
+      <w:r>
+        <w:rPr>
+          <w:rFonts w:ascii="Times New Roman" w:hAnsi="Times New Roman" w:cs="Times New Roman"/>
+        </w:rPr>
+        <w:t xml:space="preserve"> the self-service till was invented by David R Humble, inspired by standing in a long grocery checkout line in south Florida in 1984. The tills became popular in the 1990s. By 2013, there were over 200,000 in stores throughout the world</w:t>
+      </w:r>
+      <w:r>
+        <w:rPr>
+          <w:rFonts w:ascii="Times New Roman" w:hAnsi="Times New Roman" w:cs="Times New Roman"/>
+        </w:rPr>
+        <w:t>.[6]</w:t>
+      </w:r>
+    </w:p>
+    <w:p>
+      <w:pPr>
+        <w:spacing w:line="360" w:lineRule="auto"/>
+        <w:jc w:val="both"/>
+        <w:rPr>
+          <w:rFonts w:ascii="Times New Roman" w:hAnsi="Times New Roman" w:cs="Times New Roman"/>
+        </w:rPr>
+      </w:pPr>
+      <w:r>
+        <w:rPr>
+          <w:rFonts w:ascii="Times New Roman" w:hAnsi="Times New Roman" w:cs="Times New Roman"/>
+        </w:rPr>
+        <w:t xml:space="preserve">In the recent years, customers at retail stores have become increasingly impatient and demanding due to technology easing most user needs </w:t>
+      </w:r>
+      <w:r>
+        <w:rPr>
+          <w:rFonts w:ascii="Times New Roman" w:hAnsi="Times New Roman" w:cs="Times New Roman"/>
+        </w:rPr>
+        <w:t>e.g.</w:t>
+      </w:r>
+      <w:r>
+        <w:rPr>
+          <w:rFonts w:ascii="Times New Roman" w:hAnsi="Times New Roman" w:cs="Times New Roman"/>
+        </w:rPr>
+        <w:t xml:space="preserve"> instant </w:t>
+      </w:r>
+      <w:r>
+        <w:rPr>
+          <w:rFonts w:ascii="Times New Roman" w:hAnsi="Times New Roman" w:cs="Times New Roman"/>
+        </w:rPr>
+        <w:t>messaging. This</w:t>
+      </w:r>
+      <w:r>
+        <w:rPr>
+          <w:rFonts w:ascii="Times New Roman" w:hAnsi="Times New Roman" w:cs="Times New Roman"/>
+        </w:rPr>
+        <w:t xml:space="preserve"> has led to the advent and development of the </w:t>
+      </w:r>
+      <w:r>
+        <w:rPr>
+          <w:rFonts w:ascii="Times New Roman" w:hAnsi="Times New Roman" w:cs="Times New Roman"/>
+        </w:rPr>
+        <w:t>self-check-out systems such as amazon go.</w:t>
+      </w:r>
+    </w:p>
+    <w:p>
+      <w:pPr>
+        <w:pStyle w:val="Heading2"/>
+        <w:spacing w:line="360" w:lineRule="auto"/>
+        <w:jc w:val="both"/>
+        <w:rPr>
+          <w:rFonts w:ascii="Times New Roman" w:hAnsi="Times New Roman" w:cs="Times New Roman"/>
+        </w:rPr>
+      </w:pPr>
+      <w:r>
+        <w:rPr>
+          <w:rFonts w:ascii="Times New Roman" w:hAnsi="Times New Roman" w:cs="Times New Roman"/>
+        </w:rPr>
+        <w:t>2.2</w:t>
+      </w:r>
+      <w:r>
+        <w:rPr>
+          <w:rFonts w:ascii="Times New Roman" w:hAnsi="Times New Roman" w:cs="Times New Roman"/>
+        </w:rPr>
+        <w:t xml:space="preserve"> Existing systems.</w:t>
+      </w:r>
+    </w:p>
+    <w:p>
+      <w:pPr>
+        <w:spacing w:line="360" w:lineRule="auto"/>
+        <w:jc w:val="both"/>
+        <w:rPr>
+          <w:rFonts w:ascii="Times New Roman" w:hAnsi="Times New Roman" w:cs="Times New Roman"/>
+          <w:b/>
+          <w:bCs/>
+        </w:rPr>
+      </w:pPr>
+      <w:r>
+        <w:rPr>
+          <w:rFonts w:ascii="Times New Roman" w:hAnsi="Times New Roman" w:cs="Times New Roman"/>
+          <w:b/>
+          <w:bCs/>
+        </w:rPr>
+        <w:t>1.Amazon go.</w:t>
+      </w:r>
+    </w:p>
+    <w:p>
+      <w:pPr>
+        <w:spacing w:line="360" w:lineRule="auto"/>
+        <w:jc w:val="both"/>
+        <w:rPr>
+          <w:rFonts w:ascii="Times New Roman" w:hAnsi="Times New Roman" w:cs="Times New Roman"/>
+          <w:b/>
+          <w:bCs/>
+        </w:rPr>
+      </w:pPr>
+      <w:r>
+        <w:rPr>
+          <w:rFonts w:ascii="Times New Roman" w:hAnsi="Times New Roman" w:cs="Times New Roman"/>
+        </w:rPr>
+        <w:t xml:space="preserve">Amazon Go is a chain of </w:t>
+      </w:r>
+      <w:r>
+        <w:rPr>
+          <w:rFonts w:ascii="Times New Roman" w:hAnsi="Times New Roman" w:cs="Times New Roman"/>
+        </w:rPr>
+        <w:t>retail</w:t>
+      </w:r>
+      <w:r>
+        <w:rPr>
+          <w:rFonts w:ascii="Times New Roman" w:hAnsi="Times New Roman" w:cs="Times New Roman"/>
+        </w:rPr>
+        <w:t xml:space="preserve"> stores in the United States operated by the online retail</w:t>
+      </w:r>
+      <w:r>
+        <w:rPr>
+          <w:rFonts w:ascii="Times New Roman" w:hAnsi="Times New Roman" w:cs="Times New Roman"/>
+        </w:rPr>
+        <w:t xml:space="preserve"> company</w:t>
+      </w:r>
+      <w:r>
+        <w:rPr>
+          <w:rFonts w:ascii="Times New Roman" w:hAnsi="Times New Roman" w:cs="Times New Roman"/>
+        </w:rPr>
+        <w:t xml:space="preserve"> Amazon.</w:t>
+      </w:r>
+      <w:r>
+        <w:rPr>
+          <w:rFonts w:ascii="Times New Roman" w:hAnsi="Times New Roman" w:cs="Times New Roman"/>
+        </w:rPr>
         <w:t xml:space="preserve"> </w:t>
       </w:r>
       <w:r>
-        <w:t>customers at retail stores</w:t>
-      </w:r>
-      <w:r>
-        <w:t xml:space="preserve"> have become increasingly impatient and demanding</w:t>
-      </w:r>
-      <w:r>
-        <w:t xml:space="preserve"> due to technology easing most user needs </w:t>
-      </w:r>
-      <w:r>
-        <w:t>e.g.</w:t>
-      </w:r>
-      <w:r>
-        <w:t xml:space="preserve"> instant </w:t>
-      </w:r>
-      <w:r>
-        <w:t>messaging. This</w:t>
-      </w:r>
-      <w:r>
-        <w:t xml:space="preserve"> has led to the advent and development of the </w:t>
-      </w:r>
-      <w:r>
-        <w:t>self-check-out systems such as amazon go.</w:t>
-      </w:r>
-    </w:p>
-    <w:p>
-      <w:pPr>
-        <w:pStyle w:val="Heading2"/>
-      </w:pPr>
-      <w:r>
-        <w:t>2.2</w:t>
-      </w:r>
-      <w:r>
-        <w:t xml:space="preserve"> Existing systems.</w:t>
-      </w:r>
-    </w:p>
-    <w:p>
+        <w:rPr>
+          <w:rFonts w:ascii="Times New Roman" w:hAnsi="Times New Roman" w:cs="Times New Roman"/>
+        </w:rPr>
+        <w:t>The stores are partially automated, with customers able to purchase products without being checked out by a cashier or using a self-checkout station</w:t>
+      </w:r>
+      <w:r>
+        <w:rPr>
+          <w:rFonts w:ascii="Times New Roman" w:hAnsi="Times New Roman" w:cs="Times New Roman"/>
+        </w:rPr>
+        <w:t xml:space="preserve">. </w:t>
+      </w:r>
+      <w:r>
+        <w:rPr>
+          <w:rFonts w:ascii="Times New Roman" w:hAnsi="Times New Roman" w:cs="Times New Roman"/>
+        </w:rPr>
+        <w:t xml:space="preserve">According to a promotional video published by Amazon, the store concept uses several technologies, including computer vision, deep learning algorithms, and sensor fusion to automate much of the purchase, checkout, and payment steps associated with a retail </w:t>
+      </w:r>
+      <w:r>
+        <w:rPr>
+          <w:rFonts w:ascii="Times New Roman" w:hAnsi="Times New Roman" w:cs="Times New Roman"/>
+        </w:rPr>
+        <w:t xml:space="preserve">transaction. </w:t>
+      </w:r>
+      <w:r>
+        <w:rPr>
+          <w:rFonts w:ascii="Times New Roman" w:hAnsi="Times New Roman" w:cs="Times New Roman"/>
+        </w:rPr>
+        <w:t>However, public rollout of the Seattle Amazon Go prototype location was delayed due to issues with the sensors' ability to track multiple users or objects within the store,[8] such as when children move items to other shelves or when more than one customer has a similar body habitus.[9]</w:t>
+      </w:r>
+    </w:p>
+    <w:p>
+      <w:pPr>
+        <w:spacing w:line="360" w:lineRule="auto"/>
+        <w:jc w:val="both"/>
+        <w:rPr>
+          <w:rFonts w:ascii="Times New Roman" w:hAnsi="Times New Roman" w:cs="Times New Roman"/>
+          <w:b/>
+          <w:bCs/>
+        </w:rPr>
+      </w:pPr>
+      <w:r>
+        <w:rPr>
+          <w:rFonts w:ascii="Times New Roman" w:hAnsi="Times New Roman" w:cs="Times New Roman"/>
+          <w:b/>
+          <w:bCs/>
+        </w:rPr>
+        <w:t xml:space="preserve">2.Panasonic’s </w:t>
+      </w:r>
+      <w:r>
+        <w:rPr>
+          <w:rFonts w:ascii="Times New Roman" w:hAnsi="Times New Roman" w:cs="Times New Roman"/>
+          <w:b/>
+          <w:bCs/>
+        </w:rPr>
+        <w:t>RFID Based Walk-through Checkout Solution</w:t>
+      </w:r>
+      <w:r>
+        <w:rPr>
+          <w:rFonts w:ascii="Times New Roman" w:hAnsi="Times New Roman" w:cs="Times New Roman"/>
+          <w:b/>
+          <w:bCs/>
+        </w:rPr>
+        <w:t>.</w:t>
+      </w:r>
+    </w:p>
+    <w:p>
+      <w:pPr>
+        <w:spacing w:line="360" w:lineRule="auto"/>
+        <w:jc w:val="both"/>
+        <w:rPr>
+          <w:rFonts w:ascii="Times New Roman" w:hAnsi="Times New Roman" w:cs="Times New Roman"/>
+        </w:rPr>
+      </w:pPr>
+      <w:r>
+        <w:rPr>
+          <w:rFonts w:ascii="Times New Roman" w:hAnsi="Times New Roman" w:cs="Times New Roman"/>
+        </w:rPr>
+        <w:t>With this "RFID based walk-through automatic checkout solution," customers can automatically checkout by walking through the checkout lane with the basket containing products with RFID tags. By scanning information of, for example, prepaid cards in advance, the solution will automatically scan products and complete payment</w:t>
+      </w:r>
+      <w:r>
+        <w:rPr>
+          <w:rFonts w:ascii="Times New Roman" w:hAnsi="Times New Roman" w:cs="Times New Roman"/>
+        </w:rPr>
+        <w:t>.[10]</w:t>
+      </w:r>
+    </w:p>
+    <w:p>
+      <w:pPr>
+        <w:spacing w:line="360" w:lineRule="auto"/>
+        <w:jc w:val="both"/>
+        <w:rPr>
+          <w:rFonts w:ascii="Times New Roman" w:hAnsi="Times New Roman" w:cs="Times New Roman"/>
+          <w:b/>
+          <w:bCs/>
+        </w:rPr>
+      </w:pPr>
+      <w:r>
+        <w:rPr>
+          <w:rFonts w:ascii="Times New Roman" w:hAnsi="Times New Roman" w:cs="Times New Roman"/>
+          <w:b/>
+          <w:bCs/>
+        </w:rPr>
+        <w:t xml:space="preserve">3.Walmart’s </w:t>
+      </w:r>
+      <w:r>
+        <w:rPr>
+          <w:rFonts w:ascii="Times New Roman" w:hAnsi="Times New Roman" w:cs="Times New Roman"/>
+          <w:b/>
+          <w:bCs/>
+        </w:rPr>
+        <w:t>self-checkout</w:t>
+      </w:r>
+      <w:r>
+        <w:rPr>
+          <w:rFonts w:ascii="Times New Roman" w:hAnsi="Times New Roman" w:cs="Times New Roman"/>
+          <w:b/>
+          <w:bCs/>
+        </w:rPr>
+        <w:t xml:space="preserve"> stations.</w:t>
+      </w:r>
+    </w:p>
+    <w:p>
+      <w:pPr>
+        <w:spacing w:line="360" w:lineRule="auto"/>
+        <w:jc w:val="both"/>
+        <w:rPr>
+          <w:rFonts w:ascii="Times New Roman" w:hAnsi="Times New Roman" w:cs="Times New Roman"/>
+        </w:rPr>
+      </w:pPr>
+      <w:r>
+        <w:rPr>
+          <w:rFonts w:ascii="Times New Roman" w:hAnsi="Times New Roman" w:cs="Times New Roman"/>
+        </w:rPr>
+        <w:t xml:space="preserve">Customers scan their groceries. Shoplifters are prevented from packing items without scanning them by technology that calculates the weight of products. If the weight of the bag does not match the weight the checkout has calculated based on barcodes, staff are alerted. For products without barcodes, customers </w:t>
+      </w:r>
+      <w:r>
+        <w:rPr>
+          <w:rFonts w:ascii="Times New Roman" w:hAnsi="Times New Roman" w:cs="Times New Roman"/>
+        </w:rPr>
+        <w:lastRenderedPageBreak/>
+        <w:t xml:space="preserve">choose the item from a list of photos on the screen. The item is then automatically weighed and </w:t>
+      </w:r>
+      <w:r>
+        <w:rPr>
+          <w:rFonts w:ascii="Times New Roman" w:hAnsi="Times New Roman" w:cs="Times New Roman"/>
+        </w:rPr>
+        <w:t>priced. The</w:t>
+      </w:r>
+      <w:r>
+        <w:rPr>
+          <w:rFonts w:ascii="Times New Roman" w:hAnsi="Times New Roman" w:cs="Times New Roman"/>
+        </w:rPr>
+        <w:t xml:space="preserve"> customer can select the method of payment on the touch screen. </w:t>
+      </w:r>
+      <w:r>
+        <w:rPr>
+          <w:rFonts w:ascii="Times New Roman" w:hAnsi="Times New Roman" w:cs="Times New Roman"/>
+        </w:rPr>
+        <w:t>This system however was faced with a weight measurement problem where the system kept on signaling false positives leading to the embarrassment of most shoppers</w:t>
+      </w:r>
+      <w:r>
+        <w:rPr>
+          <w:rFonts w:ascii="Times New Roman" w:hAnsi="Times New Roman" w:cs="Times New Roman"/>
+        </w:rPr>
+        <w:t>.</w:t>
+      </w:r>
+    </w:p>
+    <w:p>
+      <w:pPr>
+        <w:spacing w:line="360" w:lineRule="auto"/>
+        <w:jc w:val="both"/>
+        <w:rPr>
+          <w:rFonts w:ascii="Times New Roman" w:hAnsi="Times New Roman" w:cs="Times New Roman"/>
+        </w:rPr>
+      </w:pPr>
+    </w:p>
+    <w:p>
+      <w:pPr>
+        <w:spacing w:line="360" w:lineRule="auto"/>
+        <w:jc w:val="both"/>
+        <w:rPr>
+          <w:rFonts w:ascii="Times New Roman" w:hAnsi="Times New Roman" w:cs="Times New Roman"/>
+        </w:rPr>
+      </w:pPr>
       <w:bookmarkStart w:id="1" w:name="_GoBack"/>
       <w:bookmarkEnd w:id="1"/>
     </w:p>
     <w:p/>
     <w:p/>
+    <w:p>
+      <w:pPr>
+        <w:pStyle w:val="Heading1"/>
+      </w:pPr>
+      <w:r>
+        <w:t>CHAPTER 5</w:t>
+      </w:r>
+    </w:p>
+    <w:p>
+      <w:pPr>
+        <w:pStyle w:val="Heading2"/>
+      </w:pPr>
+      <w:r>
+        <w:t>References</w:t>
+      </w:r>
+    </w:p>
+    <w:p>
+      <w:r>
+        <w:t>1.</w:t>
+      </w:r>
+      <w:r>
+        <w:t>amazon (December 5, 2016). "Introducing Amazon Go and the world's most advanced shopping technology" – via YouTube.</w:t>
+      </w:r>
+    </w:p>
+    <w:p>
+      <w:r>
+        <w:t>6.</w:t>
+      </w:r>
+      <w:r>
+        <w:t xml:space="preserve"> </w:t>
+      </w:r>
+      <w:r>
+        <w:t xml:space="preserve">Adriana </w:t>
+      </w:r>
+      <w:proofErr w:type="spellStart"/>
+      <w:r>
+        <w:t>Hamacher</w:t>
+      </w:r>
+      <w:proofErr w:type="spellEnd"/>
+      <w:r>
+        <w:t xml:space="preserve"> </w:t>
+      </w:r>
+      <w:r>
+        <w:t>“</w:t>
+      </w:r>
+      <w:r>
+        <w:t>The unpopular rise of self-checkouts (and how to fix them</w:t>
+      </w:r>
+      <w:proofErr w:type="gramStart"/>
+      <w:r>
+        <w:t>)</w:t>
+      </w:r>
+      <w:r>
+        <w:t>”</w:t>
+      </w:r>
+      <w:r>
+        <w:t>https://www.bbc.com/future/article/20170509-the-unpopular-rise-of-self-checkouts-and-how-to-fix-them</w:t>
+      </w:r>
+      <w:proofErr w:type="gramEnd"/>
+      <w:r>
+        <w:t xml:space="preserve"> ,</w:t>
+      </w:r>
+      <w:r>
+        <w:rPr>
+          <w:rStyle w:val="author-unitdate"/>
+        </w:rPr>
+        <w:t>10th May 2017</w:t>
+      </w:r>
+    </w:p>
+    <w:p>
+      <w:r>
+        <w:t>8.</w:t>
+      </w:r>
+      <w:r>
+        <w:t xml:space="preserve">Rey, Jason Del (March 27, 2017). "Amazon's store of the future is delayed. Insert 'Told </w:t>
+      </w:r>
+      <w:proofErr w:type="spellStart"/>
+      <w:r>
+        <w:t>ya</w:t>
+      </w:r>
+      <w:proofErr w:type="spellEnd"/>
+      <w:r>
+        <w:t xml:space="preserve"> so' from skeptical retail execs". Recode. Vox Media. Retrieved June 15, 2017.</w:t>
+      </w:r>
+    </w:p>
+    <w:p/>
+    <w:p/>
+    <w:p>
+      <w:r>
+        <w:t>9.</w:t>
+      </w:r>
+      <w:r>
+        <w:t xml:space="preserve"> Johnston, Chris (January 22, 2018). "The supermarket with no checkouts". BBC News. Retrieved January 22, 2018.</w:t>
+      </w:r>
+    </w:p>
+    <w:p/>
+    <w:p>
+      <w:r>
+        <w:t>10.</w:t>
+      </w:r>
+      <w:r>
+        <w:t xml:space="preserve"> </w:t>
+      </w:r>
+      <w:r>
+        <w:t>https://news.panasonic.com/global/topics/2018/55288.html</w:t>
+      </w:r>
+    </w:p>
     <w:p/>
     <w:sectPr>
       <w:pgSz w:w="12240" w:h="15840"/>
@@ -1747,6 +2213,11 @@
       <w:bCs/>
     </w:rPr>
   </w:style>
+  <w:style w:type="character" w:customStyle="1" w:styleId="author-unitdate">
+    <w:name w:val="author-unit__date"/>
+    <w:basedOn w:val="DefaultParagraphFont"/>
+    <w:rsid w:val="00A203EE"/>
+  </w:style>
 </w:styles>
 </file>
 
@@ -2050,7 +2521,7 @@
 </file>
 
 <file path=customXml/itemProps1.xml><?xml version="1.0" encoding="utf-8"?>
-<ds:datastoreItem xmlns:ds="http://schemas.openxmlformats.org/officeDocument/2006/customXml" ds:itemID="{2C06761E-50CA-4E94-B0AE-678307F603DA}">
+<ds:datastoreItem xmlns:ds="http://schemas.openxmlformats.org/officeDocument/2006/customXml" ds:itemID="{6316B8B6-2E64-4223-A468-9D1E98FCE415}">
   <ds:schemaRefs>
     <ds:schemaRef ds:uri="http://schemas.openxmlformats.org/officeDocument/2006/bibliography"/>
   </ds:schemaRefs>

</xml_diff>

<commit_message>
added AJAX to cart and split the files into connection style & select
</commit_message>
<xml_diff>
--- a/Report/Project Report.docx
+++ b/Report/Project Report.docx
@@ -261,8 +261,18 @@
           <w:sz w:val="24"/>
           <w:szCs w:val="24"/>
         </w:rPr>
-        <w:t>y. This, however, has not been without its fair share of problems.</w:t>
-      </w:r>
+        <w:t>y. This, however, has not been without its fair share of problems</w:t>
+      </w:r>
+      <w:r>
+        <w:rPr>
+          <w:rFonts w:ascii="Times New Roman" w:hAnsi="Times New Roman" w:cs="Times New Roman"/>
+          <w:sz w:val="24"/>
+          <w:szCs w:val="24"/>
+        </w:rPr>
+        <w:t>.</w:t>
+      </w:r>
+      <w:bookmarkStart w:id="0" w:name="_GoBack"/>
+      <w:bookmarkEnd w:id="0"/>
     </w:p>
     <w:p>
       <w:pPr>
@@ -538,7 +548,7 @@
         </w:rPr>
         <w:t xml:space="preserve">Emphasis will be on a </w:t>
       </w:r>
-      <w:bookmarkStart w:id="0" w:name="_Hlk34149457"/>
+      <w:bookmarkStart w:id="1" w:name="_Hlk34149457"/>
       <w:r>
         <w:rPr>
           <w:rFonts w:ascii="Times New Roman" w:hAnsi="Times New Roman" w:cs="Times New Roman"/>
@@ -547,7 +557,7 @@
         </w:rPr>
         <w:t>hardware-based solution</w:t>
       </w:r>
-      <w:bookmarkEnd w:id="0"/>
+      <w:bookmarkEnd w:id="1"/>
       <w:r>
         <w:rPr>
           <w:rFonts w:ascii="Times New Roman" w:hAnsi="Times New Roman" w:cs="Times New Roman"/>
@@ -1174,8 +1184,6 @@
       <w:r>
         <w:t>h</w:t>
       </w:r>
-      <w:bookmarkStart w:id="1" w:name="_GoBack"/>
-      <w:bookmarkEnd w:id="1"/>
     </w:p>
     <w:p/>
     <w:p/>
@@ -2639,7 +2647,7 @@
 </file>
 
 <file path=customXml/itemProps1.xml><?xml version="1.0" encoding="utf-8"?>
-<ds:datastoreItem xmlns:ds="http://schemas.openxmlformats.org/officeDocument/2006/customXml" ds:itemID="{F3F3F6D8-D8EE-463A-BF6F-ABD921851378}">
+<ds:datastoreItem xmlns:ds="http://schemas.openxmlformats.org/officeDocument/2006/customXml" ds:itemID="{09003DD3-12F1-4CB1-BEA7-98925BFCF598}">
   <ds:schemaRefs>
     <ds:schemaRef ds:uri="http://schemas.openxmlformats.org/officeDocument/2006/bibliography"/>
   </ds:schemaRefs>

</xml_diff>